<commit_message>
Errores mínimos corregidos de MS_GE
</commit_message>
<xml_diff>
--- a/02 Desarrollo/MS/MS_GE.docx
+++ b/02 Desarrollo/MS/MS_GE.docx
@@ -1216,13 +1216,6 @@
           <w:szCs w:val="24"/>
         </w:rPr>
         <w:tab/>
-      </w:r>
-      <w:r>
-        <w:rPr>
-          <w:rFonts w:ascii="Times New Roman" w:eastAsia="Times New Roman" w:hAnsi="Times New Roman" w:cs="Times New Roman"/>
-          <w:sz w:val="24"/>
-          <w:szCs w:val="24"/>
-        </w:rPr>
         <w:t>TEXTOS</w:t>
       </w:r>
       <w:r>
@@ -1474,6 +1467,23 @@
           <w:szCs w:val="24"/>
         </w:rPr>
       </w:pPr>
+    </w:p>
+    <w:p>
+      <w:pPr>
+        <w:rPr>
+          <w:b/>
+          <w:sz w:val="24"/>
+          <w:szCs w:val="24"/>
+        </w:rPr>
+      </w:pPr>
+      <w:r>
+        <w:rPr>
+          <w:b/>
+          <w:sz w:val="24"/>
+          <w:szCs w:val="24"/>
+        </w:rPr>
+        <w:br w:type="page"/>
+      </w:r>
     </w:p>
     <w:p>
       <w:pPr>
@@ -1494,6 +1504,7 @@
           <w:sz w:val="24"/>
           <w:szCs w:val="24"/>
         </w:rPr>
+        <w:lastRenderedPageBreak/>
         <w:t>LOGOTIPO:</w:t>
       </w:r>
     </w:p>
@@ -1604,15 +1615,6 @@
     </w:p>
     <w:p>
       <w:pPr>
-        <w:spacing w:line="360" w:lineRule="auto"/>
-        <w:rPr>
-          <w:sz w:val="24"/>
-          <w:szCs w:val="24"/>
-        </w:rPr>
-      </w:pPr>
-    </w:p>
-    <w:p>
-      <w:pPr>
         <w:numPr>
           <w:ilvl w:val="0"/>
           <w:numId w:val="1"/>
@@ -1729,6 +1731,7 @@
       <w:r>
         <w:rPr>
           <w:rFonts w:ascii="Lucida Sans" w:eastAsia="Lucida Sans" w:hAnsi="Lucida Sans" w:cs="Lucida Sans"/>
+          <w:noProof/>
           <w:sz w:val="20"/>
           <w:szCs w:val="20"/>
         </w:rPr>
@@ -2060,28 +2063,8 @@
           <w:szCs w:val="34"/>
         </w:rPr>
         <w:tab/>
-        <w:t xml:space="preserve">     #a4fff</w:t>
-      </w:r>
-      <w:r>
-        <w:rPr>
-          <w:rFonts w:ascii="Roboto" w:eastAsia="Roboto" w:hAnsi="Roboto" w:cs="Roboto"/>
-          <w:b/>
-          <w:sz w:val="34"/>
-          <w:szCs w:val="34"/>
-        </w:rPr>
-        <w:t>7</w:t>
-      </w:r>
-    </w:p>
-    <w:p>
-      <w:pPr>
-        <w:spacing w:line="240" w:lineRule="auto"/>
-        <w:rPr>
-          <w:rFonts w:ascii="Roboto" w:eastAsia="Roboto" w:hAnsi="Roboto" w:cs="Roboto"/>
-          <w:b/>
-          <w:sz w:val="34"/>
-          <w:szCs w:val="34"/>
-        </w:rPr>
-      </w:pPr>
+        <w:t xml:space="preserve">     #a4fff7</w:t>
+      </w:r>
     </w:p>
     <w:p>
       <w:pPr>
@@ -2167,18 +2150,27 @@
           <w:szCs w:val="24"/>
         </w:rPr>
       </w:pPr>
+    </w:p>
+    <w:p>
+      <w:pPr>
+        <w:spacing w:line="240" w:lineRule="auto"/>
+        <w:rPr>
+          <w:sz w:val="24"/>
+          <w:szCs w:val="24"/>
+        </w:rPr>
+      </w:pPr>
       <w:r>
         <w:rPr>
           <w:noProof/>
         </w:rPr>
         <w:drawing>
-          <wp:anchor distT="114300" distB="114300" distL="114300" distR="114300" simplePos="0" relativeHeight="251662336" behindDoc="0" locked="0" layoutInCell="1" hidden="0" allowOverlap="1" wp14:anchorId="3B951191" wp14:editId="60CFBC58">
+          <wp:anchor distT="114300" distB="114300" distL="114300" distR="114300" simplePos="0" relativeHeight="251662336" behindDoc="0" locked="0" layoutInCell="1" hidden="0" allowOverlap="1" wp14:anchorId="3B951191" wp14:editId="301ABEA4">
             <wp:simplePos x="0" y="0"/>
-            <wp:positionH relativeFrom="column">
-              <wp:posOffset>1</wp:posOffset>
+            <wp:positionH relativeFrom="margin">
+              <wp:align>left</wp:align>
             </wp:positionH>
             <wp:positionV relativeFrom="paragraph">
-              <wp:posOffset>234330</wp:posOffset>
+              <wp:posOffset>11430</wp:posOffset>
             </wp:positionV>
             <wp:extent cx="800100" cy="685800"/>
             <wp:effectExtent l="0" t="0" r="0" b="0"/>
@@ -2215,15 +2207,6 @@
           </wp:anchor>
         </w:drawing>
       </w:r>
-    </w:p>
-    <w:p>
-      <w:pPr>
-        <w:spacing w:line="240" w:lineRule="auto"/>
-        <w:rPr>
-          <w:sz w:val="24"/>
-          <w:szCs w:val="24"/>
-        </w:rPr>
-      </w:pPr>
     </w:p>
     <w:p>
       <w:pPr>
@@ -2591,14 +2574,7 @@
           <w:sz w:val="24"/>
           <w:szCs w:val="24"/>
         </w:rPr>
-        <w:t>A continuación,</w:t>
-      </w:r>
-      <w:r>
-        <w:rPr>
-          <w:sz w:val="24"/>
-          <w:szCs w:val="24"/>
-        </w:rPr>
-        <w:t xml:space="preserve"> se mostrará un ejemplo del uso de esta fuente:</w:t>
+        <w:t>A continuación, se mostrará un ejemplo del uso de esta fuente:</w:t>
       </w:r>
     </w:p>
     <w:p>
@@ -2690,14 +2666,7 @@
           <w:sz w:val="24"/>
           <w:szCs w:val="24"/>
         </w:rPr>
-        <w:t>Para los</w:t>
-      </w:r>
-      <w:r>
-        <w:rPr>
-          <w:sz w:val="24"/>
-          <w:szCs w:val="24"/>
-        </w:rPr>
-        <w:t xml:space="preserve"> textos y letras pequeñas se usará un estilo de letra tipo </w:t>
+        <w:t xml:space="preserve">Para los textos y letras pequeñas se usará un estilo de letra tipo </w:t>
       </w:r>
       <w:proofErr w:type="spellStart"/>
       <w:r>
@@ -2732,14 +2701,7 @@
           <w:sz w:val="24"/>
           <w:szCs w:val="24"/>
         </w:rPr>
-        <w:t>A continuación,</w:t>
-      </w:r>
-      <w:r>
-        <w:rPr>
-          <w:sz w:val="24"/>
-          <w:szCs w:val="24"/>
-        </w:rPr>
-        <w:t xml:space="preserve"> se mostrará un ejemplo del uso de esta fuente:</w:t>
+        <w:t>A continuación, se mostrará un ejemplo del uso de esta fuente:</w:t>
       </w:r>
     </w:p>
     <w:p>
@@ -2761,16 +2723,7 @@
           <w:sz w:val="24"/>
           <w:szCs w:val="24"/>
         </w:rPr>
-        <w:lastRenderedPageBreak/>
-        <w:t>Ejemplo de uso de esta fuente para letras pequeñas. Este tipo de fuente será usado para el texto pequeño, así como los texto</w:t>
-      </w:r>
-      <w:r>
-        <w:rPr>
-          <w:rFonts w:ascii="Garamond" w:eastAsia="Garamond" w:hAnsi="Garamond" w:cs="Garamond"/>
-          <w:sz w:val="24"/>
-          <w:szCs w:val="24"/>
-        </w:rPr>
-        <w:t>s medianos y largos.</w:t>
+        <w:t>Ejemplo de uso de esta fuente para letras pequeñas. Este tipo de fuente será usado para el texto pequeño, así como los textos medianos y largos.</w:t>
       </w:r>
     </w:p>
     <w:sectPr>

</xml_diff>